<commit_message>
#0911 robin line205 修改for 的樣子 (雖然很醜) 17.	otherREF 新增了 noTicketLIST  18.	刪掉 [今天很糟]，把[很糟]加到[鼻子不夠挺]下面 19.	想消失 刪除，因為感覺應該直接給suicide  20.	新增 wanttoGotoToilet 和其回復 21.	Line 215 新增了 loki_other 的條件 22.	Line 368 更改了 loki_other 的條件
</commit_message>
<xml_diff>
--- a/comfortingBotDev/comfortingbot_revision_notes.docx
+++ b/comfortingBotDev/comfortingbot_revision_notes.docx
@@ -4773,12 +4773,21 @@
           <w:szCs w:val="24"/>
         </w:rPr>
       </w:pPr>
-      <w:r>
-        <w:rPr>
-          <w:rFonts w:ascii="Times New Roman" w:hAnsi="Times New Roman" w:cs="Times New Roman" w:hint="eastAsia"/>
-          <w:szCs w:val="24"/>
-        </w:rPr>
-        <w:t>刪掉</w:t>
+      <w:proofErr w:type="gramStart"/>
+      <w:r>
+        <w:rPr>
+          <w:rFonts w:ascii="Times New Roman" w:hAnsi="Times New Roman" w:cs="Times New Roman" w:hint="eastAsia"/>
+          <w:szCs w:val="24"/>
+        </w:rPr>
+        <w:t>刪</w:t>
+      </w:r>
+      <w:proofErr w:type="gramEnd"/>
+      <w:r>
+        <w:rPr>
+          <w:rFonts w:ascii="Times New Roman" w:hAnsi="Times New Roman" w:cs="Times New Roman" w:hint="eastAsia"/>
+          <w:szCs w:val="24"/>
+        </w:rPr>
+        <w:t>掉</w:t>
       </w:r>
       <w:r>
         <w:rPr>
@@ -4828,6 +4837,562 @@
           <w:szCs w:val="24"/>
         </w:rPr>
         <w:t>]</w:t>
+      </w:r>
+      <w:r>
+        <w:rPr>
+          <w:rFonts w:ascii="Times New Roman" w:hAnsi="Times New Roman" w:cs="Times New Roman" w:hint="eastAsia"/>
+          <w:szCs w:val="24"/>
+        </w:rPr>
+        <w:t>加到</w:t>
+      </w:r>
+      <w:r>
+        <w:rPr>
+          <w:rFonts w:ascii="Times New Roman" w:hAnsi="Times New Roman" w:cs="Times New Roman" w:hint="eastAsia"/>
+          <w:szCs w:val="24"/>
+        </w:rPr>
+        <w:t>[</w:t>
+      </w:r>
+      <w:r>
+        <w:rPr>
+          <w:rFonts w:ascii="Times New Roman" w:hAnsi="Times New Roman" w:cs="Times New Roman" w:hint="eastAsia"/>
+          <w:szCs w:val="24"/>
+        </w:rPr>
+        <w:t>我覺得我能力不足</w:t>
+      </w:r>
+      <w:r>
+        <w:rPr>
+          <w:rFonts w:ascii="Times New Roman" w:hAnsi="Times New Roman" w:cs="Times New Roman" w:hint="eastAsia"/>
+          <w:szCs w:val="24"/>
+        </w:rPr>
+        <w:t>]</w:t>
+      </w:r>
+      <w:r>
+        <w:rPr>
+          <w:rFonts w:ascii="Times New Roman" w:hAnsi="Times New Roman" w:cs="Times New Roman" w:hint="eastAsia"/>
+          <w:szCs w:val="24"/>
+        </w:rPr>
+        <w:t>下面</w:t>
+      </w:r>
+    </w:p>
+    <w:p>
+      <w:pPr>
+        <w:pStyle w:val="a3"/>
+        <w:numPr>
+          <w:ilvl w:val="0"/>
+          <w:numId w:val="6"/>
+        </w:numPr>
+        <w:ind w:leftChars="0"/>
+        <w:rPr>
+          <w:rFonts w:ascii="Times New Roman" w:hAnsi="Times New Roman" w:cs="Times New Roman" w:hint="eastAsia"/>
+          <w:szCs w:val="24"/>
+        </w:rPr>
+      </w:pPr>
+      <w:r>
+        <w:rPr>
+          <w:rFonts w:ascii="Times New Roman" w:hAnsi="Times New Roman" w:cs="Times New Roman" w:hint="eastAsia"/>
+          <w:szCs w:val="24"/>
+        </w:rPr>
+        <w:t xml:space="preserve">   if utterance == "[</w:t>
+      </w:r>
+      <w:r>
+        <w:rPr>
+          <w:rFonts w:ascii="Times New Roman" w:hAnsi="Times New Roman" w:cs="Times New Roman" w:hint="eastAsia"/>
+          <w:szCs w:val="24"/>
+        </w:rPr>
+        <w:t>我</w:t>
+      </w:r>
+      <w:r>
+        <w:rPr>
+          <w:rFonts w:ascii="Times New Roman" w:hAnsi="Times New Roman" w:cs="Times New Roman" w:hint="eastAsia"/>
+          <w:szCs w:val="24"/>
+        </w:rPr>
+        <w:t>]</w:t>
+      </w:r>
+      <w:r>
+        <w:rPr>
+          <w:rFonts w:ascii="Times New Roman" w:hAnsi="Times New Roman" w:cs="Times New Roman" w:hint="eastAsia"/>
+          <w:szCs w:val="24"/>
+        </w:rPr>
+        <w:t>買不到</w:t>
+      </w:r>
+      <w:r>
+        <w:rPr>
+          <w:rFonts w:ascii="Times New Roman" w:hAnsi="Times New Roman" w:cs="Times New Roman" w:hint="eastAsia"/>
+          <w:szCs w:val="24"/>
+        </w:rPr>
+        <w:t>[</w:t>
+      </w:r>
+      <w:r>
+        <w:rPr>
+          <w:rFonts w:ascii="Times New Roman" w:hAnsi="Times New Roman" w:cs="Times New Roman" w:hint="eastAsia"/>
+          <w:szCs w:val="24"/>
+        </w:rPr>
+        <w:t>票</w:t>
+      </w:r>
+      <w:r>
+        <w:rPr>
+          <w:rFonts w:ascii="Times New Roman" w:hAnsi="Times New Roman" w:cs="Times New Roman" w:hint="eastAsia"/>
+          <w:szCs w:val="24"/>
+        </w:rPr>
+        <w:t>]":</w:t>
+      </w:r>
+    </w:p>
+    <w:p>
+      <w:pPr>
+        <w:pStyle w:val="a3"/>
+        <w:ind w:leftChars="0" w:left="425"/>
+        <w:rPr>
+          <w:rFonts w:ascii="Times New Roman" w:hAnsi="Times New Roman" w:cs="Times New Roman"/>
+          <w:szCs w:val="24"/>
+        </w:rPr>
+      </w:pPr>
+      <w:r>
+        <w:rPr>
+          <w:rFonts w:ascii="Times New Roman" w:hAnsi="Times New Roman" w:cs="Times New Roman"/>
+          <w:szCs w:val="24"/>
+        </w:rPr>
+        <w:t xml:space="preserve">        for e in handleSourceOtherDICT["noTicket"]:</w:t>
+      </w:r>
+    </w:p>
+    <w:p>
+      <w:pPr>
+        <w:pStyle w:val="a3"/>
+        <w:ind w:leftChars="0" w:left="425"/>
+        <w:rPr>
+          <w:rFonts w:ascii="Times New Roman" w:hAnsi="Times New Roman" w:cs="Times New Roman"/>
+          <w:szCs w:val="24"/>
+        </w:rPr>
+      </w:pPr>
+      <w:r>
+        <w:rPr>
+          <w:rFonts w:ascii="Times New Roman" w:hAnsi="Times New Roman" w:cs="Times New Roman"/>
+          <w:szCs w:val="24"/>
+        </w:rPr>
+        <w:t xml:space="preserve">            if e == </w:t>
+      </w:r>
+      <w:proofErr w:type="gramStart"/>
+      <w:r>
+        <w:rPr>
+          <w:rFonts w:ascii="Times New Roman" w:hAnsi="Times New Roman" w:cs="Times New Roman"/>
+          <w:szCs w:val="24"/>
+        </w:rPr>
+        <w:t>args[</w:t>
+      </w:r>
+      <w:proofErr w:type="gramEnd"/>
+      <w:r>
+        <w:rPr>
+          <w:rFonts w:ascii="Times New Roman" w:hAnsi="Times New Roman" w:cs="Times New Roman"/>
+          <w:szCs w:val="24"/>
+        </w:rPr>
+        <w:t>1]:</w:t>
+      </w:r>
+    </w:p>
+    <w:p>
+      <w:pPr>
+        <w:pStyle w:val="a3"/>
+        <w:ind w:leftChars="0" w:left="425"/>
+        <w:rPr>
+          <w:rFonts w:ascii="Times New Roman" w:hAnsi="Times New Roman" w:cs="Times New Roman"/>
+          <w:szCs w:val="24"/>
+        </w:rPr>
+      </w:pPr>
+      <w:r>
+        <w:rPr>
+          <w:rFonts w:ascii="Times New Roman" w:hAnsi="Times New Roman" w:cs="Times New Roman"/>
+          <w:szCs w:val="24"/>
+        </w:rPr>
+        <w:t xml:space="preserve">                resultDICT['source_other'] = "noTicket" #0911 robin</w:t>
+      </w:r>
+      <w:r>
+        <w:rPr>
+          <w:rFonts w:ascii="Times New Roman" w:hAnsi="Times New Roman" w:cs="Times New Roman"/>
+          <w:szCs w:val="24"/>
+        </w:rPr>
+        <w:t xml:space="preserve"> line205 </w:t>
+      </w:r>
+      <w:r>
+        <w:rPr>
+          <w:rFonts w:ascii="Times New Roman" w:hAnsi="Times New Roman" w:cs="Times New Roman" w:hint="eastAsia"/>
+          <w:szCs w:val="24"/>
+        </w:rPr>
+        <w:t>修改</w:t>
+      </w:r>
+      <w:r>
+        <w:rPr>
+          <w:rFonts w:ascii="Times New Roman" w:hAnsi="Times New Roman" w:cs="Times New Roman" w:hint="eastAsia"/>
+          <w:szCs w:val="24"/>
+        </w:rPr>
+        <w:t>f</w:t>
+      </w:r>
+      <w:r>
+        <w:rPr>
+          <w:rFonts w:ascii="Times New Roman" w:hAnsi="Times New Roman" w:cs="Times New Roman"/>
+          <w:szCs w:val="24"/>
+        </w:rPr>
+        <w:t xml:space="preserve">or </w:t>
+      </w:r>
+      <w:r>
+        <w:rPr>
+          <w:rFonts w:ascii="Times New Roman" w:hAnsi="Times New Roman" w:cs="Times New Roman" w:hint="eastAsia"/>
+          <w:szCs w:val="24"/>
+        </w:rPr>
+        <w:t>的樣子</w:t>
+      </w:r>
+      <w:r>
+        <w:rPr>
+          <w:rFonts w:ascii="Times New Roman" w:hAnsi="Times New Roman" w:cs="Times New Roman" w:hint="eastAsia"/>
+          <w:szCs w:val="24"/>
+        </w:rPr>
+        <w:t xml:space="preserve"> (</w:t>
+      </w:r>
+      <w:r>
+        <w:rPr>
+          <w:rFonts w:ascii="Times New Roman" w:hAnsi="Times New Roman" w:cs="Times New Roman" w:hint="eastAsia"/>
+          <w:szCs w:val="24"/>
+        </w:rPr>
+        <w:t>雖然很醜</w:t>
+      </w:r>
+      <w:r>
+        <w:rPr>
+          <w:rFonts w:ascii="Times New Roman" w:hAnsi="Times New Roman" w:cs="Times New Roman" w:hint="eastAsia"/>
+          <w:szCs w:val="24"/>
+        </w:rPr>
+        <w:t>)</w:t>
+      </w:r>
+    </w:p>
+    <w:p>
+      <w:pPr>
+        <w:pStyle w:val="a3"/>
+        <w:numPr>
+          <w:ilvl w:val="0"/>
+          <w:numId w:val="6"/>
+        </w:numPr>
+        <w:ind w:leftChars="0"/>
+        <w:rPr>
+          <w:rFonts w:ascii="Times New Roman" w:hAnsi="Times New Roman" w:cs="Times New Roman"/>
+          <w:szCs w:val="24"/>
+        </w:rPr>
+      </w:pPr>
+      <w:r>
+        <w:rPr>
+          <w:rFonts w:ascii="Times New Roman" w:hAnsi="Times New Roman" w:cs="Times New Roman" w:hint="eastAsia"/>
+          <w:szCs w:val="24"/>
+        </w:rPr>
+        <w:t>o</w:t>
+      </w:r>
+      <w:r>
+        <w:rPr>
+          <w:rFonts w:ascii="Times New Roman" w:hAnsi="Times New Roman" w:cs="Times New Roman"/>
+          <w:szCs w:val="24"/>
+        </w:rPr>
+        <w:t xml:space="preserve">therREF </w:t>
+      </w:r>
+      <w:r>
+        <w:rPr>
+          <w:rFonts w:ascii="Times New Roman" w:hAnsi="Times New Roman" w:cs="Times New Roman" w:hint="eastAsia"/>
+          <w:szCs w:val="24"/>
+        </w:rPr>
+        <w:t>新增了</w:t>
+      </w:r>
+      <w:r>
+        <w:rPr>
+          <w:rFonts w:ascii="Times New Roman" w:hAnsi="Times New Roman" w:cs="Times New Roman" w:hint="eastAsia"/>
+          <w:szCs w:val="24"/>
+        </w:rPr>
+        <w:t xml:space="preserve"> noTicketLIST </w:t>
+      </w:r>
+    </w:p>
+    <w:p>
+      <w:pPr>
+        <w:pStyle w:val="a3"/>
+        <w:numPr>
+          <w:ilvl w:val="0"/>
+          <w:numId w:val="6"/>
+        </w:numPr>
+        <w:ind w:leftChars="0"/>
+        <w:rPr>
+          <w:rFonts w:ascii="Times New Roman" w:hAnsi="Times New Roman" w:cs="Times New Roman"/>
+          <w:szCs w:val="24"/>
+        </w:rPr>
+      </w:pPr>
+      <w:proofErr w:type="gramStart"/>
+      <w:r>
+        <w:rPr>
+          <w:rFonts w:ascii="Times New Roman" w:hAnsi="Times New Roman" w:cs="Times New Roman" w:hint="eastAsia"/>
+          <w:szCs w:val="24"/>
+        </w:rPr>
+        <w:t>刪</w:t>
+      </w:r>
+      <w:proofErr w:type="gramEnd"/>
+      <w:r>
+        <w:rPr>
+          <w:rFonts w:ascii="Times New Roman" w:hAnsi="Times New Roman" w:cs="Times New Roman" w:hint="eastAsia"/>
+          <w:szCs w:val="24"/>
+        </w:rPr>
+        <w:t>掉</w:t>
+      </w:r>
+      <w:r>
+        <w:rPr>
+          <w:rFonts w:ascii="Times New Roman" w:hAnsi="Times New Roman" w:cs="Times New Roman" w:hint="eastAsia"/>
+          <w:szCs w:val="24"/>
+        </w:rPr>
+        <w:t xml:space="preserve"> [</w:t>
+      </w:r>
+      <w:r>
+        <w:rPr>
+          <w:rFonts w:ascii="Times New Roman" w:hAnsi="Times New Roman" w:cs="Times New Roman" w:hint="eastAsia"/>
+          <w:szCs w:val="24"/>
+        </w:rPr>
+        <w:t>今天</w:t>
+      </w:r>
+      <w:proofErr w:type="gramStart"/>
+      <w:r>
+        <w:rPr>
+          <w:rFonts w:ascii="Times New Roman" w:hAnsi="Times New Roman" w:cs="Times New Roman" w:hint="eastAsia"/>
+          <w:szCs w:val="24"/>
+        </w:rPr>
+        <w:t>很</w:t>
+      </w:r>
+      <w:proofErr w:type="gramEnd"/>
+      <w:r>
+        <w:rPr>
+          <w:rFonts w:ascii="Times New Roman" w:hAnsi="Times New Roman" w:cs="Times New Roman" w:hint="eastAsia"/>
+          <w:szCs w:val="24"/>
+        </w:rPr>
+        <w:t>糟</w:t>
+      </w:r>
+      <w:r>
+        <w:rPr>
+          <w:rFonts w:ascii="Times New Roman" w:hAnsi="Times New Roman" w:cs="Times New Roman" w:hint="eastAsia"/>
+          <w:szCs w:val="24"/>
+        </w:rPr>
+        <w:t>]</w:t>
+      </w:r>
+      <w:r>
+        <w:rPr>
+          <w:rFonts w:ascii="Times New Roman" w:hAnsi="Times New Roman" w:cs="Times New Roman" w:hint="eastAsia"/>
+          <w:szCs w:val="24"/>
+        </w:rPr>
+        <w:t>，把</w:t>
+      </w:r>
+      <w:r>
+        <w:rPr>
+          <w:rFonts w:ascii="Times New Roman" w:hAnsi="Times New Roman" w:cs="Times New Roman"/>
+          <w:szCs w:val="24"/>
+        </w:rPr>
+        <w:t>[</w:t>
+      </w:r>
+      <w:proofErr w:type="gramStart"/>
+      <w:r>
+        <w:rPr>
+          <w:rFonts w:ascii="Times New Roman" w:hAnsi="Times New Roman" w:cs="Times New Roman" w:hint="eastAsia"/>
+          <w:szCs w:val="24"/>
+        </w:rPr>
+        <w:t>很</w:t>
+      </w:r>
+      <w:proofErr w:type="gramEnd"/>
+      <w:r>
+        <w:rPr>
+          <w:rFonts w:ascii="Times New Roman" w:hAnsi="Times New Roman" w:cs="Times New Roman" w:hint="eastAsia"/>
+          <w:szCs w:val="24"/>
+        </w:rPr>
+        <w:t>糟</w:t>
+      </w:r>
+      <w:r>
+        <w:rPr>
+          <w:rFonts w:ascii="Times New Roman" w:hAnsi="Times New Roman" w:cs="Times New Roman" w:hint="eastAsia"/>
+          <w:szCs w:val="24"/>
+        </w:rPr>
+        <w:t>]</w:t>
+      </w:r>
+      <w:r>
+        <w:rPr>
+          <w:rFonts w:ascii="Times New Roman" w:hAnsi="Times New Roman" w:cs="Times New Roman" w:hint="eastAsia"/>
+          <w:szCs w:val="24"/>
+        </w:rPr>
+        <w:t>加到</w:t>
+      </w:r>
+      <w:r>
+        <w:rPr>
+          <w:rFonts w:ascii="Times New Roman" w:hAnsi="Times New Roman" w:cs="Times New Roman" w:hint="eastAsia"/>
+          <w:szCs w:val="24"/>
+        </w:rPr>
+        <w:t>[</w:t>
+      </w:r>
+      <w:r>
+        <w:rPr>
+          <w:rFonts w:ascii="Times New Roman" w:hAnsi="Times New Roman" w:cs="Times New Roman" w:hint="eastAsia"/>
+          <w:szCs w:val="24"/>
+        </w:rPr>
+        <w:t>鼻子不夠挺</w:t>
+      </w:r>
+      <w:r>
+        <w:rPr>
+          <w:rFonts w:ascii="Times New Roman" w:hAnsi="Times New Roman" w:cs="Times New Roman" w:hint="eastAsia"/>
+          <w:szCs w:val="24"/>
+        </w:rPr>
+        <w:t>]</w:t>
+      </w:r>
+      <w:r>
+        <w:rPr>
+          <w:rFonts w:ascii="Times New Roman" w:hAnsi="Times New Roman" w:cs="Times New Roman" w:hint="eastAsia"/>
+          <w:szCs w:val="24"/>
+        </w:rPr>
+        <w:t>下面</w:t>
+      </w:r>
+    </w:p>
+    <w:p>
+      <w:pPr>
+        <w:pStyle w:val="a3"/>
+        <w:numPr>
+          <w:ilvl w:val="0"/>
+          <w:numId w:val="6"/>
+        </w:numPr>
+        <w:ind w:leftChars="0"/>
+        <w:rPr>
+          <w:rFonts w:ascii="Times New Roman" w:hAnsi="Times New Roman" w:cs="Times New Roman"/>
+          <w:szCs w:val="24"/>
+        </w:rPr>
+      </w:pPr>
+      <w:r>
+        <w:rPr>
+          <w:rFonts w:ascii="Times New Roman" w:hAnsi="Times New Roman" w:cs="Times New Roman" w:hint="eastAsia"/>
+          <w:szCs w:val="24"/>
+        </w:rPr>
+        <w:t>想消失</w:t>
+      </w:r>
+      <w:r>
+        <w:rPr>
+          <w:rFonts w:ascii="Times New Roman" w:hAnsi="Times New Roman" w:cs="Times New Roman" w:hint="eastAsia"/>
+          <w:szCs w:val="24"/>
+        </w:rPr>
+        <w:t xml:space="preserve"> </w:t>
+      </w:r>
+      <w:r>
+        <w:rPr>
+          <w:rFonts w:ascii="Times New Roman" w:hAnsi="Times New Roman" w:cs="Times New Roman" w:hint="eastAsia"/>
+          <w:szCs w:val="24"/>
+        </w:rPr>
+        <w:t>刪除，因為感覺應該直接給</w:t>
+      </w:r>
+      <w:r>
+        <w:rPr>
+          <w:rFonts w:ascii="Times New Roman" w:hAnsi="Times New Roman" w:cs="Times New Roman" w:hint="eastAsia"/>
+          <w:szCs w:val="24"/>
+        </w:rPr>
+        <w:t xml:space="preserve">suicide </w:t>
+      </w:r>
+    </w:p>
+    <w:p>
+      <w:pPr>
+        <w:pStyle w:val="a3"/>
+        <w:numPr>
+          <w:ilvl w:val="0"/>
+          <w:numId w:val="6"/>
+        </w:numPr>
+        <w:ind w:leftChars="0"/>
+        <w:rPr>
+          <w:rFonts w:ascii="Times New Roman" w:hAnsi="Times New Roman" w:cs="Times New Roman"/>
+          <w:szCs w:val="24"/>
+        </w:rPr>
+      </w:pPr>
+      <w:r>
+        <w:rPr>
+          <w:rFonts w:ascii="Times New Roman" w:hAnsi="Times New Roman" w:cs="Times New Roman" w:hint="eastAsia"/>
+          <w:szCs w:val="24"/>
+        </w:rPr>
+        <w:t>新增</w:t>
+      </w:r>
+      <w:r>
+        <w:rPr>
+          <w:rFonts w:ascii="Times New Roman" w:hAnsi="Times New Roman" w:cs="Times New Roman" w:hint="eastAsia"/>
+          <w:szCs w:val="24"/>
+        </w:rPr>
+        <w:t xml:space="preserve"> wanttoGotoToilet</w:t>
+      </w:r>
+      <w:r>
+        <w:rPr>
+          <w:rFonts w:ascii="Times New Roman" w:hAnsi="Times New Roman" w:cs="Times New Roman"/>
+          <w:szCs w:val="24"/>
+        </w:rPr>
+        <w:t xml:space="preserve"> </w:t>
+      </w:r>
+      <w:r>
+        <w:rPr>
+          <w:rFonts w:ascii="Times New Roman" w:hAnsi="Times New Roman" w:cs="Times New Roman" w:hint="eastAsia"/>
+          <w:szCs w:val="24"/>
+        </w:rPr>
+        <w:t>和其回復</w:t>
+      </w:r>
+    </w:p>
+    <w:p>
+      <w:pPr>
+        <w:pStyle w:val="a3"/>
+        <w:numPr>
+          <w:ilvl w:val="0"/>
+          <w:numId w:val="6"/>
+        </w:numPr>
+        <w:ind w:leftChars="0"/>
+        <w:rPr>
+          <w:rFonts w:ascii="Times New Roman" w:hAnsi="Times New Roman" w:cs="Times New Roman"/>
+          <w:szCs w:val="24"/>
+        </w:rPr>
+      </w:pPr>
+      <w:r>
+        <w:rPr>
+          <w:rFonts w:ascii="Times New Roman" w:hAnsi="Times New Roman" w:cs="Times New Roman"/>
+          <w:szCs w:val="24"/>
+        </w:rPr>
+        <w:t xml:space="preserve">Line 215 </w:t>
+      </w:r>
+      <w:r>
+        <w:rPr>
+          <w:rFonts w:ascii="Times New Roman" w:hAnsi="Times New Roman" w:cs="Times New Roman" w:hint="eastAsia"/>
+          <w:szCs w:val="24"/>
+        </w:rPr>
+        <w:t>新增了</w:t>
+      </w:r>
+      <w:r>
+        <w:rPr>
+          <w:rFonts w:ascii="Times New Roman" w:hAnsi="Times New Roman" w:cs="Times New Roman" w:hint="eastAsia"/>
+          <w:szCs w:val="24"/>
+        </w:rPr>
+        <w:t xml:space="preserve"> loki_other </w:t>
+      </w:r>
+      <w:r>
+        <w:rPr>
+          <w:rFonts w:ascii="Times New Roman" w:hAnsi="Times New Roman" w:cs="Times New Roman" w:hint="eastAsia"/>
+          <w:szCs w:val="24"/>
+        </w:rPr>
+        <w:t>的條件</w:t>
+      </w:r>
+    </w:p>
+    <w:p>
+      <w:pPr>
+        <w:pStyle w:val="a3"/>
+        <w:numPr>
+          <w:ilvl w:val="0"/>
+          <w:numId w:val="6"/>
+        </w:numPr>
+        <w:ind w:leftChars="0"/>
+        <w:rPr>
+          <w:rFonts w:ascii="Times New Roman" w:hAnsi="Times New Roman" w:cs="Times New Roman" w:hint="eastAsia"/>
+          <w:szCs w:val="24"/>
+        </w:rPr>
+      </w:pPr>
+      <w:r>
+        <w:rPr>
+          <w:rFonts w:ascii="Times New Roman" w:hAnsi="Times New Roman" w:cs="Times New Roman"/>
+          <w:szCs w:val="24"/>
+        </w:rPr>
+        <w:t xml:space="preserve">Line 368 </w:t>
+      </w:r>
+      <w:r>
+        <w:rPr>
+          <w:rFonts w:ascii="Times New Roman" w:hAnsi="Times New Roman" w:cs="Times New Roman" w:hint="eastAsia"/>
+          <w:szCs w:val="24"/>
+        </w:rPr>
+        <w:t>更改</w:t>
       </w:r>
       <w:bookmarkStart w:id="0" w:name="_GoBack"/>
       <w:bookmarkEnd w:id="0"/>
@@ -4836,35 +5401,21 @@
           <w:rFonts w:ascii="Times New Roman" w:hAnsi="Times New Roman" w:cs="Times New Roman" w:hint="eastAsia"/>
           <w:szCs w:val="24"/>
         </w:rPr>
-        <w:t>加到</w:t>
-      </w:r>
-      <w:r>
-        <w:rPr>
-          <w:rFonts w:ascii="Times New Roman" w:hAnsi="Times New Roman" w:cs="Times New Roman" w:hint="eastAsia"/>
-          <w:szCs w:val="24"/>
-        </w:rPr>
-        <w:t>[</w:t>
-      </w:r>
-      <w:r>
-        <w:rPr>
-          <w:rFonts w:ascii="Times New Roman" w:hAnsi="Times New Roman" w:cs="Times New Roman" w:hint="eastAsia"/>
-          <w:szCs w:val="24"/>
-        </w:rPr>
-        <w:t>我覺得我能力不足</w:t>
-      </w:r>
-      <w:r>
-        <w:rPr>
-          <w:rFonts w:ascii="Times New Roman" w:hAnsi="Times New Roman" w:cs="Times New Roman" w:hint="eastAsia"/>
-          <w:szCs w:val="24"/>
-        </w:rPr>
-        <w:t>]</w:t>
-      </w:r>
-      <w:r>
-        <w:rPr>
-          <w:rFonts w:ascii="Times New Roman" w:hAnsi="Times New Roman" w:cs="Times New Roman" w:hint="eastAsia"/>
-          <w:szCs w:val="24"/>
-        </w:rPr>
-        <w:t>下面</w:t>
+        <w:t>了</w:t>
+      </w:r>
+      <w:r>
+        <w:rPr>
+          <w:rFonts w:ascii="Times New Roman" w:hAnsi="Times New Roman" w:cs="Times New Roman" w:hint="eastAsia"/>
+          <w:szCs w:val="24"/>
+        </w:rPr>
+        <w:t xml:space="preserve"> loki_other </w:t>
+      </w:r>
+      <w:r>
+        <w:rPr>
+          <w:rFonts w:ascii="Times New Roman" w:hAnsi="Times New Roman" w:cs="Times New Roman" w:hint="eastAsia"/>
+          <w:szCs w:val="24"/>
+        </w:rPr>
+        <w:t>的條件</w:t>
       </w:r>
     </w:p>
     <w:p>
@@ -5297,6 +5848,7 @@
           <w:szCs w:val="24"/>
           <w:lang w:val="es-ES"/>
         </w:rPr>
+        <w:lastRenderedPageBreak/>
         <w:t>('</w:t>
       </w:r>
       <w:r>
@@ -7287,7 +7839,7 @@
 </file>
 
 <file path=customXml/itemProps1.xml><?xml version="1.0" encoding="utf-8"?>
-<ds:datastoreItem xmlns:ds="http://schemas.openxmlformats.org/officeDocument/2006/customXml" ds:itemID="{B6977CC9-329F-4BA9-A3AC-B40E39B808FA}">
+<ds:datastoreItem xmlns:ds="http://schemas.openxmlformats.org/officeDocument/2006/customXml" ds:itemID="{3839F93D-B61F-4B70-84CC-6872E5C22328}">
   <ds:schemaRefs>
     <ds:schemaRef ds:uri="http://schemas.openxmlformats.org/officeDocument/2006/bibliography"/>
   </ds:schemaRefs>

</xml_diff>